<commit_message>
updated answer to question 1
</commit_message>
<xml_diff>
--- a/a03/Text/Quiz 3.docx
+++ b/a03/Text/Quiz 3.docx
@@ -24,6 +24,48 @@
       <w:pPr>
         <w:rPr>
           <w:rFonts w:ascii="Arial" w:hAnsi="Arial" w:cs="Arial"/>
+          <w:b/>
+          <w:bCs/>
+          <w:color w:val="FF0000"/>
+          <w:shd w:val="clear" w:color="auto" w:fill="FFFFFF"/>
+        </w:rPr>
+      </w:pPr>
+      <w:r>
+        <w:rPr>
+          <w:rFonts w:ascii="Arial" w:hAnsi="Arial" w:cs="Arial"/>
+          <w:b/>
+          <w:bCs/>
+          <w:color w:val="FF0000"/>
+          <w:shd w:val="clear" w:color="auto" w:fill="FFFFFF"/>
+        </w:rPr>
+        <w:t>Answer: yes, because the hardware timer is something that would be controlled at</w:t>
+      </w:r>
+      <w:bookmarkStart w:id="0" w:name="_GoBack"/>
+      <w:bookmarkEnd w:id="0"/>
+      <w:r>
+        <w:rPr>
+          <w:rFonts w:ascii="Arial" w:hAnsi="Arial" w:cs="Arial"/>
+          <w:b/>
+          <w:bCs/>
+          <w:color w:val="FF0000"/>
+          <w:shd w:val="clear" w:color="auto" w:fill="FFFFFF"/>
+        </w:rPr>
+        <w:t xml:space="preserve"> kernel level</w:t>
+      </w:r>
+    </w:p>
+    <w:p>
+      <w:pPr>
+        <w:rPr>
+          <w:rFonts w:ascii="Arial" w:hAnsi="Arial" w:cs="Arial"/>
+          <w:color w:val="222222"/>
+          <w:shd w:val="clear" w:color="auto" w:fill="FFFFFF"/>
+        </w:rPr>
+      </w:pPr>
+    </w:p>
+    <w:p>
+      <w:pPr>
+        <w:rPr>
+          <w:rFonts w:ascii="Arial" w:hAnsi="Arial" w:cs="Arial"/>
           <w:color w:val="222222"/>
           <w:shd w:val="clear" w:color="auto" w:fill="FFFFFF"/>
         </w:rPr>
@@ -125,6 +167,44 @@
           <w:color w:val="222222"/>
           <w:shd w:val="clear" w:color="auto" w:fill="FFFFFF"/>
         </w:rPr>
+        <w:t xml:space="preserve">Privileged </w:t>
+      </w:r>
+      <w:proofErr w:type="gramStart"/>
+      <w:r>
+        <w:rPr>
+          <w:rFonts w:ascii="Arial" w:hAnsi="Arial" w:cs="Arial"/>
+          <w:b/>
+          <w:bCs/>
+          <w:color w:val="222222"/>
+          <w:shd w:val="clear" w:color="auto" w:fill="FFFFFF"/>
+        </w:rPr>
+        <w:t>Instructions</w:t>
+      </w:r>
+      <w:r>
+        <w:rPr>
+          <w:rFonts w:ascii="Arial" w:hAnsi="Arial" w:cs="Arial"/>
+          <w:color w:val="222222"/>
+          <w:shd w:val="clear" w:color="auto" w:fill="FFFFFF"/>
+        </w:rPr>
+        <w:t> .</w:t>
+      </w:r>
+      <w:proofErr w:type="gramEnd"/>
+      <w:r>
+        <w:rPr>
+          <w:rFonts w:ascii="Arial" w:hAnsi="Arial" w:cs="Arial"/>
+          <w:color w:val="222222"/>
+          <w:shd w:val="clear" w:color="auto" w:fill="FFFFFF"/>
+        </w:rPr>
+        <w:t> </w:t>
+      </w:r>
+      <w:r>
+        <w:rPr>
+          <w:rFonts w:ascii="Arial" w:hAnsi="Arial" w:cs="Arial"/>
+          <w:b/>
+          <w:bCs/>
+          <w:color w:val="222222"/>
+          <w:shd w:val="clear" w:color="auto" w:fill="FFFFFF"/>
+        </w:rPr>
         <w:t>Privileged Instructions</w:t>
       </w:r>
       <w:r>
@@ -133,25 +213,25 @@
           <w:color w:val="222222"/>
           <w:shd w:val="clear" w:color="auto" w:fill="FFFFFF"/>
         </w:rPr>
-        <w:t> . </w:t>
-      </w:r>
-      <w:r>
-        <w:rPr>
-          <w:rFonts w:ascii="Arial" w:hAnsi="Arial" w:cs="Arial"/>
-          <w:b/>
-          <w:bCs/>
-          <w:color w:val="222222"/>
-          <w:shd w:val="clear" w:color="auto" w:fill="FFFFFF"/>
-        </w:rPr>
-        <w:t>Privileged Instructions</w:t>
-      </w:r>
-      <w:r>
-        <w:rPr>
-          <w:rFonts w:ascii="Arial" w:hAnsi="Arial" w:cs="Arial"/>
-          <w:color w:val="222222"/>
-          <w:shd w:val="clear" w:color="auto" w:fill="FFFFFF"/>
-        </w:rPr>
-        <w:t> possess the following characteristics : (</w:t>
+        <w:t xml:space="preserve"> possess the following </w:t>
+      </w:r>
+      <w:proofErr w:type="gramStart"/>
+      <w:r>
+        <w:rPr>
+          <w:rFonts w:ascii="Arial" w:hAnsi="Arial" w:cs="Arial"/>
+          <w:color w:val="222222"/>
+          <w:shd w:val="clear" w:color="auto" w:fill="FFFFFF"/>
+        </w:rPr>
+        <w:t>characteristics :</w:t>
+      </w:r>
+      <w:proofErr w:type="gramEnd"/>
+      <w:r>
+        <w:rPr>
+          <w:rFonts w:ascii="Arial" w:hAnsi="Arial" w:cs="Arial"/>
+          <w:color w:val="222222"/>
+          <w:shd w:val="clear" w:color="auto" w:fill="FFFFFF"/>
+        </w:rPr>
+        <w:t xml:space="preserve"> (</w:t>
       </w:r>
       <w:proofErr w:type="spellStart"/>
       <w:r>
@@ -362,8 +442,19 @@
           <w:sz w:val="24"/>
           <w:szCs w:val="24"/>
         </w:rPr>
-        <w:t>The Instructions that can run only in Kernel Mode are called Privileged Instructions .</w:t>
-      </w:r>
+        <w:t xml:space="preserve">The Instructions that can run only in Kernel Mode are called Privileged </w:t>
+      </w:r>
+      <w:proofErr w:type="gramStart"/>
+      <w:r>
+        <w:rPr>
+          <w:rFonts w:ascii="Segoe UI" w:eastAsia="Times New Roman" w:hAnsi="Segoe UI" w:cs="Segoe UI"/>
+          <w:color w:val="444343"/>
+          <w:sz w:val="24"/>
+          <w:szCs w:val="24"/>
+        </w:rPr>
+        <w:t>Instructions .</w:t>
+      </w:r>
+      <w:proofErr w:type="gramEnd"/>
     </w:p>
     <w:p>
       <w:pPr>
@@ -385,8 +476,19 @@
           <w:sz w:val="24"/>
           <w:szCs w:val="24"/>
         </w:rPr>
-        <w:t>Privileged Instructions possess the following characteristics :</w:t>
-      </w:r>
+        <w:t xml:space="preserve">Privileged Instructions possess the following </w:t>
+      </w:r>
+      <w:proofErr w:type="gramStart"/>
+      <w:r>
+        <w:rPr>
+          <w:rFonts w:ascii="Segoe UI" w:eastAsia="Times New Roman" w:hAnsi="Segoe UI" w:cs="Segoe UI"/>
+          <w:color w:val="444343"/>
+          <w:sz w:val="24"/>
+          <w:szCs w:val="24"/>
+        </w:rPr>
+        <w:t>characteristics :</w:t>
+      </w:r>
+      <w:proofErr w:type="gramEnd"/>
     </w:p>
     <w:p>
       <w:pPr>
@@ -463,6 +565,7 @@
           <w:sz w:val="24"/>
           <w:szCs w:val="24"/>
         </w:rPr>
+        <w:lastRenderedPageBreak/>
         <w:t>(ii) Before transferring the control to any User Program, it is the responsibility of the Operating System to ensure that the </w:t>
       </w:r>
       <w:r>
@@ -527,7 +630,6 @@
           <w:sz w:val="24"/>
           <w:szCs w:val="24"/>
         </w:rPr>
-        <w:lastRenderedPageBreak/>
         <w:t>(iii) Privileged Instructions are used by the Operating System in order to achieve correct operation.</w:t>
       </w:r>
     </w:p>
@@ -1254,6 +1356,7 @@
           <w:color w:val="222222"/>
           <w:shd w:val="clear" w:color="auto" w:fill="FFFFFF"/>
         </w:rPr>
+        <w:lastRenderedPageBreak/>
         <w:t>A </w:t>
       </w:r>
       <w:r>
@@ -1370,7 +1473,6 @@
           <w:highlight w:val="yellow"/>
           <w:shd w:val="clear" w:color="auto" w:fill="FFFFFF"/>
         </w:rPr>
-        <w:lastRenderedPageBreak/>
         <w:t>Question 3:</w:t>
       </w:r>
     </w:p>
@@ -1459,15 +1561,18 @@
           <w:sz w:val="20"/>
           <w:szCs w:val="20"/>
         </w:rPr>
-        <w:t> is defined as the path of action of software as it executes. The execution of the interrupt service routine is called a background thread.</w:t>
-      </w:r>
-      <w:r>
-        <w:rPr>
+        <w:t> is defined as the path of action of software as it executes. The execution of the interrupt service routine is called a background thread.  This thread is created by the hardware interrupt request and is killed when the interrupt service routine returns from interrupt (e.g., by executing a </w:t>
+      </w:r>
+      <w:r>
+        <w:rPr>
+          <w:rFonts w:ascii="Courier New" w:hAnsi="Courier New" w:cs="Courier New"/>
+          <w:b/>
+          <w:bCs/>
           <w:color w:val="000000"/>
           <w:sz w:val="20"/>
           <w:szCs w:val="20"/>
         </w:rPr>
-        <w:t xml:space="preserve"> </w:t>
+        <w:t>BX LR</w:t>
       </w:r>
       <w:r>
         <w:rPr>
@@ -1475,39 +1580,18 @@
           <w:sz w:val="20"/>
           <w:szCs w:val="20"/>
         </w:rPr>
-        <w:t> This thread is created by the hardware interrupt request and is killed when the interrupt service routine returns from interrupt (e.g., by executing a </w:t>
-      </w:r>
-      <w:r>
-        <w:rPr>
-          <w:rFonts w:ascii="Courier New" w:hAnsi="Courier New" w:cs="Courier New"/>
-          <w:b/>
-          <w:bCs/>
+        <w:t>). A new thread is created for each interrupt request.</w:t>
+      </w:r>
+    </w:p>
+    <w:p>
+      <w:r>
+        <w:rPr>
           <w:color w:val="000000"/>
           <w:sz w:val="20"/>
           <w:szCs w:val="20"/>
         </w:rPr>
-        <w:t>BX LR</w:t>
-      </w:r>
-      <w:r>
-        <w:rPr>
-          <w:color w:val="000000"/>
-          <w:sz w:val="20"/>
-          <w:szCs w:val="20"/>
-        </w:rPr>
-        <w:t>). A new thread is created for each interrupt request.</w:t>
-      </w:r>
-    </w:p>
-    <w:p>
-      <w:r>
-        <w:rPr>
-          <w:color w:val="000000"/>
-          <w:sz w:val="20"/>
-          <w:szCs w:val="20"/>
-        </w:rPr>
         <w:t>//--------------------------------------------------------------------------------------------------</w:t>
       </w:r>
-      <w:bookmarkStart w:id="0" w:name="_GoBack"/>
-      <w:bookmarkEnd w:id="0"/>
     </w:p>
     <w:sectPr>
       <w:pgSz w:w="12240" w:h="15840"/>
@@ -1799,6 +1883,7 @@
     <w:lsdException w:name="HTML Sample" w:semiHidden="1" w:unhideWhenUsed="1"/>
     <w:lsdException w:name="HTML Typewriter" w:semiHidden="1" w:unhideWhenUsed="1"/>
     <w:lsdException w:name="HTML Variable" w:semiHidden="1" w:unhideWhenUsed="1"/>
+    <w:lsdException w:name="Normal Table" w:semiHidden="1" w:unhideWhenUsed="1"/>
     <w:lsdException w:name="annotation subject" w:semiHidden="1" w:unhideWhenUsed="1"/>
     <w:lsdException w:name="No List" w:semiHidden="1" w:unhideWhenUsed="1"/>
     <w:lsdException w:name="Outline List 1" w:semiHidden="1" w:unhideWhenUsed="1"/>
@@ -1844,9 +1929,11 @@
     <w:lsdException w:name="Table Subtle 1" w:semiHidden="1" w:unhideWhenUsed="1"/>
     <w:lsdException w:name="Table Subtle 2" w:semiHidden="1" w:unhideWhenUsed="1"/>
     <w:lsdException w:name="Table Web 1" w:semiHidden="1" w:unhideWhenUsed="1"/>
+    <w:lsdException w:name="Table Web 2" w:semiHidden="1" w:unhideWhenUsed="1"/>
     <w:lsdException w:name="Table Web 3" w:semiHidden="1" w:unhideWhenUsed="1"/>
     <w:lsdException w:name="Balloon Text" w:semiHidden="1" w:unhideWhenUsed="1"/>
     <w:lsdException w:name="Table Grid" w:uiPriority="39"/>
+    <w:lsdException w:name="Table Theme" w:semiHidden="1" w:unhideWhenUsed="1"/>
     <w:lsdException w:name="Placeholder Text" w:semiHidden="1"/>
     <w:lsdException w:name="No Spacing" w:uiPriority="1" w:qFormat="1"/>
     <w:lsdException w:name="Light Shading" w:uiPriority="60"/>

</xml_diff>